<commit_message>
notes from Monday meeting
</commit_message>
<xml_diff>
--- a/Case Study 4/Case 4 - ARIMA.docx
+++ b/Case Study 4/Case 4 - ARIMA.docx
@@ -385,23 +385,7 @@
             <w:color w:val="0000FF"/>
             <w:u w:val="single"/>
           </w:rPr>
-          <w:t>https://www.cdc.gov/flu/weekly/fluviewinterac</w:t>
-        </w:r>
-        <w:r>
-          <w:rPr>
-            <w:rFonts w:asciiTheme="minorHAnsi" w:hAnsiTheme="minorHAnsi" w:cstheme="minorHAnsi"/>
-            <w:color w:val="0000FF"/>
-            <w:u w:val="single"/>
-          </w:rPr>
-          <w:t>t</w:t>
-        </w:r>
-        <w:r>
-          <w:rPr>
-            <w:rFonts w:asciiTheme="minorHAnsi" w:hAnsiTheme="minorHAnsi" w:cstheme="minorHAnsi"/>
-            <w:color w:val="0000FF"/>
-            <w:u w:val="single"/>
-          </w:rPr>
-          <w:t>ive.htm</w:t>
+          <w:t>https://www.cdc.gov/flu/weekly/fluviewinteractive.htm</w:t>
         </w:r>
       </w:hyperlink>
     </w:p>
@@ -828,9 +812,9 @@
           <w:noProof/>
         </w:rPr>
         <w:drawing>
-          <wp:inline distT="0" distB="0" distL="0" distR="0" wp14:anchorId="495729AE" wp14:editId="131CE191">
-            <wp:extent cx="3406140" cy="2330076"/>
-            <wp:effectExtent l="0" t="0" r="3810" b="0"/>
+          <wp:inline distT="0" distB="0" distL="0" distR="0" wp14:anchorId="495729AE" wp14:editId="2FCF6F66">
+            <wp:extent cx="5240915" cy="3585210"/>
+            <wp:effectExtent l="0" t="0" r="0" b="0"/>
             <wp:docPr id="1" name="Picture 1"/>
             <wp:cNvGraphicFramePr>
               <a:graphicFrameLocks xmlns:a="http://schemas.openxmlformats.org/drawingml/2006/main" noChangeAspect="1"/>
@@ -851,7 +835,7 @@
                   <pic:spPr>
                     <a:xfrm>
                       <a:off x="0" y="0"/>
-                      <a:ext cx="3409484" cy="2332363"/>
+                      <a:ext cx="5249085" cy="3590799"/>
                     </a:xfrm>
                     <a:prstGeom prst="rect">
                       <a:avLst/>
@@ -1329,6 +1313,40 @@
           <w:rFonts w:asciiTheme="minorHAnsi" w:hAnsiTheme="minorHAnsi" w:cstheme="minorHAnsi"/>
         </w:rPr>
         <w:t>- Forecast/make predictions</w:t>
+      </w:r>
+    </w:p>
+    <w:p>
+      <w:pPr>
+        <w:rPr>
+          <w:rFonts w:asciiTheme="minorHAnsi" w:hAnsiTheme="minorHAnsi" w:cstheme="minorHAnsi"/>
+        </w:rPr>
+      </w:pPr>
+    </w:p>
+    <w:p>
+      <w:pPr>
+        <w:rPr>
+          <w:rFonts w:asciiTheme="minorHAnsi" w:hAnsiTheme="minorHAnsi" w:cstheme="minorHAnsi"/>
+        </w:rPr>
+      </w:pPr>
+    </w:p>
+    <w:p>
+      <w:pPr>
+        <w:rPr>
+          <w:rFonts w:asciiTheme="minorHAnsi" w:hAnsiTheme="minorHAnsi" w:cstheme="minorHAnsi"/>
+        </w:rPr>
+      </w:pPr>
+      <w:r>
+        <w:rPr>
+          <w:rFonts w:asciiTheme="minorHAnsi" w:hAnsiTheme="minorHAnsi" w:cstheme="minorHAnsi"/>
+        </w:rPr>
+        <w:t>p-value &gt; 0.05: Fail to reject the null hypothesis (H0), the data has a unit root and is non-stationary.</w:t>
+      </w:r>
+      <w:r>
+        <w:rPr>
+          <w:rFonts w:asciiTheme="minorHAnsi" w:hAnsiTheme="minorHAnsi" w:cstheme="minorHAnsi"/>
+        </w:rPr>
+        <w:cr/>
+        <w:t>p-value &lt;= 0.05: Reject the null hypothesis (H0), the data does not have a unit root and is stationary.</w:t>
       </w:r>
     </w:p>
     <w:sectPr>

</xml_diff>